<commit_message>
Added relation MD and SS
</commit_message>
<xml_diff>
--- a/Software Specifications/Definition Timers.docx
+++ b/Software Specifications/Definition Timers.docx
@@ -23,7 +23,15 @@
       </w:pPr>
     </w:p>
     <w:p>
-      <w:r>
+      <w:pPr>
+        <w:rPr>
+          <w:rFonts w:ascii="Open Baskerville 0.0.75" w:hAnsi="Open Baskerville 0.0.75"/>
+        </w:rPr>
+      </w:pPr>
+      <w:r>
+        <w:rPr>
+          <w:rFonts w:ascii="Open Baskerville 0.0.75" w:hAnsi="Open Baskerville 0.0.75"/>
+        </w:rPr>
         <w:t>All given times are calculated by taking the average time of ten measurements.</w:t>
       </w:r>
     </w:p>
@@ -163,25 +171,7 @@
         <w:rPr>
           <w:rFonts w:ascii="Open Baskerville 0.0.75" w:hAnsi="Open Baskerville 0.0.75"/>
         </w:rPr>
-        <w:t xml:space="preserve"> </w:t>
-      </w:r>
-      <w:r>
-        <w:rPr>
-          <w:rFonts w:ascii="Open Baskerville 0.0.75" w:hAnsi="Open Baskerville 0.0.75"/>
-        </w:rPr>
-        <w:t>is the</w:t>
-      </w:r>
-      <w:r>
-        <w:rPr>
-          <w:rFonts w:ascii="Open Baskerville 0.0.75" w:hAnsi="Open Baskerville 0.0.75"/>
-        </w:rPr>
-        <w:t xml:space="preserve"> time it takes for a</w:t>
-      </w:r>
-      <w:r>
-        <w:rPr>
-          <w:rFonts w:ascii="Open Baskerville 0.0.75" w:hAnsi="Open Baskerville 0.0.75"/>
-        </w:rPr>
-        <w:t xml:space="preserve"> disc to travel from the feeder to the end of the conveyor belt, until the disc reaches the tray for black discs. This action takes 2.0 seconds.</w:t>
+        <w:t xml:space="preserve"> is the time it takes for a disc to travel from the feeder to the end of the conveyor belt, until the disc reaches the tray for black discs. This action takes 2.0 seconds.</w:t>
       </w:r>
     </w:p>
     <w:p>
@@ -209,7 +199,66 @@
         <w:rPr>
           <w:rFonts w:ascii="Open Baskerville 0.0.75" w:hAnsi="Open Baskerville 0.0.75"/>
         </w:rPr>
-        <w:t xml:space="preserve"> is defined as one clock tick of </w:t>
+        <w:t xml:space="preserve"> is defined as one clock tick of the PP2.</w:t>
+      </w:r>
+    </w:p>
+    <w:p>
+      <w:pPr>
+        <w:widowControl/>
+        <w:suppressAutoHyphens w:val="0"/>
+        <w:autoSpaceDN/>
+        <w:spacing w:after="160" w:line="259" w:lineRule="auto"/>
+        <w:rPr>
+          <w:rFonts w:ascii="Open Baskerville 0.0.75" w:hAnsi="Open Baskerville 0.0.75"/>
+        </w:rPr>
+      </w:pPr>
+    </w:p>
+    <w:p>
+      <w:pPr>
+        <w:widowControl/>
+        <w:suppressAutoHyphens w:val="0"/>
+        <w:autoSpaceDN/>
+        <w:spacing w:after="160" w:line="259" w:lineRule="auto"/>
+        <w:rPr>
+          <w:rFonts w:ascii="Open Baskerville 0.0.75" w:hAnsi="Open Baskerville 0.0.75"/>
+        </w:rPr>
+      </w:pPr>
+      <w:r>
+        <w:rPr>
+          <w:rFonts w:ascii="Open Baskerville 0.0.75" w:hAnsi="Open Baskerville 0.0.75"/>
+        </w:rPr>
+        <w:t xml:space="preserve">Machine Design </w:t>
+      </w:r>
+      <m:oMath>
+        <m:r>
+          <w:rPr>
+            <w:rFonts w:ascii="Cambria Math" w:hAnsi="Cambria Math"/>
+          </w:rPr>
+          <m:t>→</m:t>
+        </m:r>
+      </m:oMath>
+      <w:r>
+        <w:rPr>
+          <w:rFonts w:ascii="Open Baskerville 0.0.75" w:hAnsi="Open Baskerville 0.0.75"/>
+        </w:rPr>
+        <w:t xml:space="preserve"> Software Specification</w:t>
+      </w:r>
+    </w:p>
+    <w:p>
+      <w:pPr>
+        <w:autoSpaceDN/>
+        <w:spacing w:after="160" w:line="259" w:lineRule="auto"/>
+        <w:rPr>
+          <w:rFonts w:ascii="Open Baskerville 0.0.75" w:hAnsi="Open Baskerville 0.0.75" w:cstheme="minorBidi"/>
+          <w:sz w:val="22"/>
+          <w:szCs w:val="22"/>
+        </w:rPr>
+      </w:pPr>
+      <w:r>
+        <w:rPr>
+          <w:rFonts w:ascii="Open Baskerville 0.0.75" w:hAnsi="Open Baskerville 0.0.75"/>
+        </w:rPr>
+        <w:t xml:space="preserve">The inputs of the Machine Design document, specifically the system level requirements, are the outputs of </w:t>
       </w:r>
       <w:bookmarkStart w:id="0" w:name="_GoBack"/>
       <w:bookmarkEnd w:id="0"/>
@@ -217,8 +266,33 @@
         <w:rPr>
           <w:rFonts w:ascii="Open Baskerville 0.0.75" w:hAnsi="Open Baskerville 0.0.75"/>
         </w:rPr>
-        <w:t>the PP2.</w:t>
-      </w:r>
+        <w:t xml:space="preserve">Software Specification. Machine Design forms the physical machine built from Fisher </w:t>
+      </w:r>
+      <w:proofErr w:type="spellStart"/>
+      <w:r>
+        <w:rPr>
+          <w:rFonts w:ascii="Open Baskerville 0.0.75" w:hAnsi="Open Baskerville 0.0.75"/>
+        </w:rPr>
+        <w:t>Technik</w:t>
+      </w:r>
+      <w:proofErr w:type="spellEnd"/>
+      <w:r>
+        <w:rPr>
+          <w:rFonts w:ascii="Open Baskerville 0.0.75" w:hAnsi="Open Baskerville 0.0.75"/>
+        </w:rPr>
+        <w:t xml:space="preserve"> components, while Software Specification defines the software that controls the machine.</w:t>
+      </w:r>
+    </w:p>
+    <w:p>
+      <w:pPr>
+        <w:widowControl/>
+        <w:suppressAutoHyphens w:val="0"/>
+        <w:autoSpaceDN/>
+        <w:spacing w:after="160" w:line="259" w:lineRule="auto"/>
+        <w:rPr>
+          <w:rFonts w:ascii="Open Baskerville 0.0.75" w:hAnsi="Open Baskerville 0.0.75"/>
+        </w:rPr>
+      </w:pPr>
     </w:p>
     <w:sectPr>
       <w:pgSz w:w="11906" w:h="16838"/>

</xml_diff>